<commit_message>
Dinh: + Update Feedback
</commit_message>
<xml_diff>
--- a/Documents/Discussion/[Feedback MockUp]NguyenNhuDinh_070316.docx
+++ b/Documents/Discussion/[Feedback MockUp]NguyenNhuDinh_070316.docx
@@ -420,8 +420,6 @@
         </w:rPr>
         <w:t>Cái chữ “Quận 10” trên action bar chỉ nên hiển thị khi dùng map thôi, ở các màn hình khác thì nên đổi lại theo như chức năng hiện thời đang sử dụng?</w:t>
       </w:r>
-      <w:bookmarkStart w:id="0" w:name="_GoBack"/>
-      <w:bookmarkEnd w:id="0"/>
     </w:p>
     <w:p>
       <w:pPr>
@@ -497,6 +495,33 @@
         </w:rPr>
         <w:t>Xóa file Feedback_Reply và add comment vào feedback của Đa.</w:t>
       </w:r>
+    </w:p>
+    <w:p>
+      <w:pPr>
+        <w:pStyle w:val="ListParagraph"/>
+        <w:numPr>
+          <w:ilvl w:val="0"/>
+          <w:numId w:val="3"/>
+        </w:numPr>
+        <w:spacing w:line="360" w:lineRule="auto"/>
+        <w:rPr>
+          <w:b/>
+          <w:color w:val="FF0000"/>
+          <w:sz w:val="24"/>
+          <w:szCs w:val="24"/>
+        </w:rPr>
+      </w:pPr>
+      <w:r>
+        <w:rPr>
+          <w:b/>
+          <w:color w:val="FF0000"/>
+          <w:sz w:val="24"/>
+          <w:szCs w:val="24"/>
+        </w:rPr>
+        <w:t>Suy nghĩ tên Project? Description?</w:t>
+      </w:r>
+      <w:bookmarkStart w:id="0" w:name="_GoBack"/>
+      <w:bookmarkEnd w:id="0"/>
     </w:p>
     <w:p>
       <w:pPr>

</xml_diff>